<commit_message>
Made modifications to the deployment diagram
</commit_message>
<xml_diff>
--- a/docs/deliverables/UTCNWIKI_Delivarables2.docx
+++ b/docs/deliverables/UTCNWIKI_Delivarables2.docx
@@ -476,13 +476,7 @@
         <w:rPr>
           <w:shd w:val="clear" w:color="auto" w:fill="FFFFFF"/>
         </w:rPr>
-        <w:t xml:space="preserve"> is a HTML file mixed with Django Template Language (DTL)</w:t>
-      </w:r>
-      <w:r>
-        <w:rPr>
-          <w:shd w:val="clear" w:color="auto" w:fill="FFFFFF"/>
-        </w:rPr>
-        <w:t>.</w:t>
+        <w:t xml:space="preserve"> is a HTML file mixed with Django Template Language (DTL).</w:t>
       </w:r>
     </w:p>
     <w:p>
@@ -601,16 +595,7 @@
         <w:pStyle w:val="Heading2"/>
       </w:pPr>
       <w:r>
-        <w:t>React</w:t>
-      </w:r>
-      <w:r>
-        <w:t xml:space="preserve"> MV</w:t>
-      </w:r>
-      <w:r>
-        <w:t>P</w:t>
-      </w:r>
-      <w:r>
-        <w:t xml:space="preserve"> Pattern</w:t>
+        <w:t>React MVP Pattern</w:t>
       </w:r>
     </w:p>
     <w:p>
@@ -728,13 +713,6 @@
           <w:i w:val="0"/>
           <w:iCs w:val="0"/>
         </w:rPr>
-      </w:r>
-      <w:r>
-        <w:rPr>
-          <w:rStyle w:val="IntenseEmphasis"/>
-          <w:i w:val="0"/>
-          <w:iCs w:val="0"/>
-        </w:rPr>
         <w:fldChar w:fldCharType="separate"/>
       </w:r>
       <w:r>
@@ -860,8 +838,6 @@
       <w:r>
         <w:t>ment</w:t>
       </w:r>
-      <w:bookmarkStart w:id="1" w:name="_GoBack"/>
-      <w:bookmarkEnd w:id="1"/>
     </w:p>
     <w:p>
       <w:pPr>
@@ -872,10 +848,10 @@
           <w:noProof/>
         </w:rPr>
         <w:drawing>
-          <wp:inline distT="0" distB="0" distL="0" distR="0" wp14:anchorId="00FB1316" wp14:editId="0BC22764">
-            <wp:extent cx="6280029" cy="1920240"/>
-            <wp:effectExtent l="0" t="0" r="6985" b="3810"/>
-            <wp:docPr id="7" name="Picture 7"/>
+          <wp:inline distT="0" distB="0" distL="0" distR="0" wp14:anchorId="26C557F8" wp14:editId="1BBA43C4">
+            <wp:extent cx="5943600" cy="3964940"/>
+            <wp:effectExtent l="0" t="0" r="0" b="0"/>
+            <wp:docPr id="8" name="Picture 8"/>
             <wp:cNvGraphicFramePr>
               <a:graphicFrameLocks xmlns:a="http://schemas.openxmlformats.org/drawingml/2006/main" noChangeAspect="1"/>
             </wp:cNvGraphicFramePr>
@@ -895,7 +871,7 @@
                   <pic:spPr>
                     <a:xfrm>
                       <a:off x="0" y="0"/>
-                      <a:ext cx="6312532" cy="1930178"/>
+                      <a:ext cx="5943600" cy="3964940"/>
                     </a:xfrm>
                     <a:prstGeom prst="rect">
                       <a:avLst/>
@@ -907,6 +883,8 @@
           </wp:inline>
         </w:drawing>
       </w:r>
+      <w:bookmarkStart w:id="1" w:name="_GoBack"/>
+      <w:bookmarkEnd w:id="1"/>
     </w:p>
     <w:sectPr>
       <w:pgSz w:w="12240" w:h="15840"/>
@@ -2742,7 +2720,7 @@
 </file>
 
 <file path=customXml/itemProps1.xml><?xml version="1.0" encoding="utf-8"?>
-<ds:datastoreItem xmlns:ds="http://schemas.openxmlformats.org/officeDocument/2006/customXml" ds:itemID="{D487C4D5-944A-4E2E-A49E-C35537706E26}">
+<ds:datastoreItem xmlns:ds="http://schemas.openxmlformats.org/officeDocument/2006/customXml" ds:itemID="{97D91919-AEFB-46FB-9C47-2AF7B589C77E}">
   <ds:schemaRefs>
     <ds:schemaRef ds:uri="http://schemas.openxmlformats.org/officeDocument/2006/bibliography"/>
   </ds:schemaRefs>

</xml_diff>

<commit_message>
Revert "Made modifications to the deployment diagram"
This reverts commit 3e808ac1092bf7a526b3c38c9cee1a33bbcef269.
</commit_message>
<xml_diff>
--- a/docs/deliverables/UTCNWIKI_Delivarables2.docx
+++ b/docs/deliverables/UTCNWIKI_Delivarables2.docx
@@ -476,7 +476,13 @@
         <w:rPr>
           <w:shd w:val="clear" w:color="auto" w:fill="FFFFFF"/>
         </w:rPr>
-        <w:t xml:space="preserve"> is a HTML file mixed with Django Template Language (DTL).</w:t>
+        <w:t xml:space="preserve"> is a HTML file mixed with Django Template Language (DTL)</w:t>
+      </w:r>
+      <w:r>
+        <w:rPr>
+          <w:shd w:val="clear" w:color="auto" w:fill="FFFFFF"/>
+        </w:rPr>
+        <w:t>.</w:t>
       </w:r>
     </w:p>
     <w:p>
@@ -595,7 +601,16 @@
         <w:pStyle w:val="Heading2"/>
       </w:pPr>
       <w:r>
-        <w:t>React MVP Pattern</w:t>
+        <w:t>React</w:t>
+      </w:r>
+      <w:r>
+        <w:t xml:space="preserve"> MV</w:t>
+      </w:r>
+      <w:r>
+        <w:t>P</w:t>
+      </w:r>
+      <w:r>
+        <w:t xml:space="preserve"> Pattern</w:t>
       </w:r>
     </w:p>
     <w:p>
@@ -713,6 +728,13 @@
           <w:i w:val="0"/>
           <w:iCs w:val="0"/>
         </w:rPr>
+      </w:r>
+      <w:r>
+        <w:rPr>
+          <w:rStyle w:val="IntenseEmphasis"/>
+          <w:i w:val="0"/>
+          <w:iCs w:val="0"/>
+        </w:rPr>
         <w:fldChar w:fldCharType="separate"/>
       </w:r>
       <w:r>
@@ -838,6 +860,8 @@
       <w:r>
         <w:t>ment</w:t>
       </w:r>
+      <w:bookmarkStart w:id="1" w:name="_GoBack"/>
+      <w:bookmarkEnd w:id="1"/>
     </w:p>
     <w:p>
       <w:pPr>
@@ -848,10 +872,10 @@
           <w:noProof/>
         </w:rPr>
         <w:drawing>
-          <wp:inline distT="0" distB="0" distL="0" distR="0" wp14:anchorId="26C557F8" wp14:editId="1BBA43C4">
-            <wp:extent cx="5943600" cy="3964940"/>
-            <wp:effectExtent l="0" t="0" r="0" b="0"/>
-            <wp:docPr id="8" name="Picture 8"/>
+          <wp:inline distT="0" distB="0" distL="0" distR="0" wp14:anchorId="00FB1316" wp14:editId="0BC22764">
+            <wp:extent cx="6280029" cy="1920240"/>
+            <wp:effectExtent l="0" t="0" r="6985" b="3810"/>
+            <wp:docPr id="7" name="Picture 7"/>
             <wp:cNvGraphicFramePr>
               <a:graphicFrameLocks xmlns:a="http://schemas.openxmlformats.org/drawingml/2006/main" noChangeAspect="1"/>
             </wp:cNvGraphicFramePr>
@@ -871,7 +895,7 @@
                   <pic:spPr>
                     <a:xfrm>
                       <a:off x="0" y="0"/>
-                      <a:ext cx="5943600" cy="3964940"/>
+                      <a:ext cx="6312532" cy="1930178"/>
                     </a:xfrm>
                     <a:prstGeom prst="rect">
                       <a:avLst/>
@@ -883,8 +907,6 @@
           </wp:inline>
         </w:drawing>
       </w:r>
-      <w:bookmarkStart w:id="1" w:name="_GoBack"/>
-      <w:bookmarkEnd w:id="1"/>
     </w:p>
     <w:sectPr>
       <w:pgSz w:w="12240" w:h="15840"/>
@@ -2720,7 +2742,7 @@
 </file>
 
 <file path=customXml/itemProps1.xml><?xml version="1.0" encoding="utf-8"?>
-<ds:datastoreItem xmlns:ds="http://schemas.openxmlformats.org/officeDocument/2006/customXml" ds:itemID="{97D91919-AEFB-46FB-9C47-2AF7B589C77E}">
+<ds:datastoreItem xmlns:ds="http://schemas.openxmlformats.org/officeDocument/2006/customXml" ds:itemID="{D487C4D5-944A-4E2E-A49E-C35537706E26}">
   <ds:schemaRefs>
     <ds:schemaRef ds:uri="http://schemas.openxmlformats.org/officeDocument/2006/bibliography"/>
   </ds:schemaRefs>

</xml_diff>